<commit_message>
update project report based on the review feedback
</commit_message>
<xml_diff>
--- a/P6-Create_a_Tableau_Story/Project_Report.docx
+++ b/P6-Create_a_Tableau_Story/Project_Report.docx
@@ -68,7 +68,7 @@
         </w:rPr>
         <w:t xml:space="preserve">First Version: </w:t>
       </w:r>
-      <w:hyperlink r:id="rId5" w:history="1">
+      <w:hyperlink r:id="rId5" w:anchor="!/vizhome/Flights_Delay_Analysis_v1/Story1" w:history="1">
         <w:r>
           <w:rPr>
             <w:rStyle w:val="Hyperlink"/>
@@ -86,11 +86,6 @@
       </w:pPr>
     </w:p>
     <w:p>
-      <w:pPr>
-        <w:rPr>
-          <w:lang w:val="en-US"/>
-        </w:rPr>
-      </w:pPr>
       <w:r>
         <w:rPr>
           <w:lang w:val="en-US"/>
@@ -100,13 +95,12 @@
       <w:r>
         <w:t xml:space="preserve"> </w:t>
       </w:r>
-      <w:hyperlink r:id="rId6" w:history="1">
+      <w:hyperlink r:id="rId6" w:anchor="!/vizhome/Flights_Delay_Analysis_v3/FlightsDelayAnalysis" w:history="1">
         <w:r>
           <w:rPr>
             <w:rStyle w:val="Hyperlink"/>
-            <w:lang w:val="en-US"/>
           </w:rPr>
-          <w:t>https://public.tableau.com/profile/darren.chiu#!/vizhome/Flights_Delay_Analysis_v2/FlightsDelayAnalysis</w:t>
+          <w:t>https://public.tableau.com/profile/darren.chiu#!/vizhome/Flights_Delay_Analysis_v3/FlightsDelayAnalysis</w:t>
         </w:r>
       </w:hyperlink>
     </w:p>
@@ -116,8 +110,6 @@
           <w:lang w:val="en-US"/>
         </w:rPr>
       </w:pPr>
-      <w:bookmarkStart w:id="0" w:name="_GoBack"/>
-      <w:bookmarkEnd w:id="0"/>
     </w:p>
     <w:p>
       <w:pPr>
@@ -141,16 +133,7 @@
         <w:t>The story aimed at analyzing the relationship between</w:t>
       </w:r>
       <w:r>
-        <w:t xml:space="preserve"> travel period and delay time</w:t>
-      </w:r>
-      <w:r>
-        <w:t>, i.e. does a specific period in the year having more flight delays</w:t>
-      </w:r>
-      <w:r>
-        <w:t>.</w:t>
-      </w:r>
-      <w:r>
-        <w:t xml:space="preserve"> After some brief investigations, we found that there are significant more delay for flights in December and we thus further analyse the data and found out the delay is mainly due to weather instead of a higher travel frequency in December.</w:t>
+        <w:t xml:space="preserve"> travel period and delay time, i.e. does a specific period in the year having more flight delays. After some brief investigations, we found that there are significant more delay for flights in December and we thus further analyse the data and found out the delay is mainly due to weather instead of a higher travel frequency in December.</w:t>
       </w:r>
     </w:p>
     <w:p/>
@@ -241,42 +224,304 @@
         <w:rPr>
           <w:lang w:val="en-US"/>
         </w:rPr>
-        <w:t>To further investigate the reason of the delay, the delay was plotted on a map, encoded by color and size. Comparing to using chart of airport code again delay time, this allow us to pinpoint the relationship between geographical locations and the delay time. As a result, we could conclude that coast city airports are more impacted by weather.</w:t>
-      </w:r>
-    </w:p>
-    <w:p>
-      <w:pPr>
-        <w:rPr>
-          <w:lang w:val="en-US"/>
-        </w:rPr>
-      </w:pPr>
-    </w:p>
-    <w:p>
-      <w:pPr>
-        <w:rPr>
-          <w:lang w:val="en-US"/>
-        </w:rPr>
-      </w:pPr>
-      <w:r>
-        <w:rPr>
-          <w:lang w:val="en-US"/>
-        </w:rPr>
-        <w:t>Several filters were also shown on the visualization, including map visualization, airline comparison and month comparison visualization. This allow readers to do their own investigation with the visualization. We only investigate one of the three delay peaks throughout the years and hopefully the readers could make use of the interactive features of the filter to do their own analysis on other periods.</w:t>
-      </w:r>
-    </w:p>
-    <w:p>
-      <w:pPr>
-        <w:rPr>
-          <w:lang w:val="en-US"/>
-        </w:rPr>
-      </w:pPr>
-    </w:p>
-    <w:p>
-      <w:pPr>
+        <w:t>A line graph was plotted at the beginning to demonstrate the change of delay time throughout the year. Line graph was chosen because it can show the variation of a variable across time and allow readers to see the changes of delay time easily. Both Arrival and Departure delay were plotted with dual axis. Dual axis was chosen because it can help readers find out if arrival and departure delays varies together.</w:t>
+      </w:r>
+    </w:p>
+    <w:p>
+      <w:pPr>
+        <w:rPr>
+          <w:lang w:val="en-US"/>
+        </w:rPr>
+      </w:pPr>
+    </w:p>
+    <w:p>
+      <w:pPr>
+        <w:rPr>
+          <w:lang w:val="en-US"/>
+        </w:rPr>
+      </w:pPr>
+      <w:r>
+        <w:rPr>
+          <w:lang w:val="en-US"/>
+        </w:rPr>
+        <w:t>Next, a bar chart of number of flights across the year is used as b</w:t>
+      </w:r>
+      <w:r>
+        <w:rPr>
+          <w:lang w:val="en-US"/>
+        </w:rPr>
+        <w:t xml:space="preserve">ar charts </w:t>
+      </w:r>
+      <w:r>
+        <w:rPr>
+          <w:lang w:val="en-US"/>
+        </w:rPr>
+        <w:t>are good for comparing</w:t>
+      </w:r>
+      <w:r>
+        <w:rPr>
+          <w:lang w:val="en-US"/>
+        </w:rPr>
+        <w:t xml:space="preserve"> values and in understanding the distribution of data. They can easily summaries large data sets in a single visual.</w:t>
+      </w:r>
+    </w:p>
+    <w:p>
+      <w:pPr>
+        <w:rPr>
+          <w:lang w:val="en-US"/>
+        </w:rPr>
+      </w:pPr>
+    </w:p>
+    <w:p>
+      <w:pPr>
+        <w:rPr>
+          <w:lang w:val="en-US"/>
+        </w:rPr>
+      </w:pPr>
+      <w:r>
+        <w:rPr>
+          <w:lang w:val="en-US"/>
+        </w:rPr>
+        <w:t>To understand the breakdown of delay reasons, 5 line graphs are plotted in parallel for comparing the variation of different delay reason across the year. We didn’t plot all of them on the same graph using technique like dual axis because 5 lines might make the graph too complicated for easy comparison. To compensate this disadvantage, we plotted them in parallel, which allow some level of comparison without sacrificing the clarity of graphs.</w:t>
+      </w:r>
+    </w:p>
+    <w:p>
+      <w:pPr>
+        <w:rPr>
+          <w:lang w:val="en-US"/>
+        </w:rPr>
+      </w:pPr>
+    </w:p>
+    <w:p>
+      <w:r>
+        <w:rPr>
+          <w:lang w:val="en-US"/>
+        </w:rPr>
+        <w:lastRenderedPageBreak/>
+        <w:t>A dual axis line graph was also plotted for actual and CRS Elapsed time. Dual axis line graph is again chosen for its property of easy comparison as we were aiming at finding out the difference between actual and CRS elapsed time.</w:t>
+      </w:r>
+    </w:p>
+    <w:p>
+      <w:pPr>
+        <w:rPr>
+          <w:lang w:val="en-US"/>
+        </w:rPr>
+      </w:pPr>
+    </w:p>
+    <w:p>
+      <w:pPr>
+        <w:rPr>
+          <w:lang w:val="en-US"/>
+        </w:rPr>
+      </w:pPr>
+      <w:r>
+        <w:rPr>
+          <w:lang w:val="en-US"/>
+        </w:rPr>
+        <w:t>To further investigate the reason of the delay, the delay was plotted on a map, encoded by color and size. Comparing to using chart of airport code again</w:t>
+      </w:r>
+      <w:r>
+        <w:rPr>
+          <w:lang w:val="en-US"/>
+        </w:rPr>
+        <w:t>st</w:t>
+      </w:r>
+      <w:r>
+        <w:rPr>
+          <w:lang w:val="en-US"/>
+        </w:rPr>
+        <w:t xml:space="preserve"> delay time, this allow us to pinpoint the relationship between geographical locations and the delay time. As a result, we could conclude that coast city airports are more impacted by weather.</w:t>
+      </w:r>
+      <w:r>
+        <w:rPr>
+          <w:lang w:val="en-US"/>
+        </w:rPr>
+        <w:t xml:space="preserve"> </w:t>
+      </w:r>
+      <w:r>
+        <w:rPr>
+          <w:lang w:val="en-US"/>
+        </w:rPr>
+        <w:t xml:space="preserve">The arrival and departure delay time are encoded in different marks (bubble size and color) to allow displaying both information together on the same graph at the same time. </w:t>
+      </w:r>
+      <w:r>
+        <w:rPr>
+          <w:lang w:val="en-US"/>
+        </w:rPr>
+        <w:t xml:space="preserve">To enable readers to do some investigations on their own, we provided </w:t>
+      </w:r>
+      <w:r>
+        <w:rPr>
+          <w:lang w:val="en-US"/>
+        </w:rPr>
+        <w:t>some filters so readers can choose the range of delay they want to look at. For example, they can focus on 90</w:t>
+      </w:r>
+      <w:r>
+        <w:rPr>
+          <w:vertAlign w:val="superscript"/>
+          <w:lang w:val="en-US"/>
+        </w:rPr>
+        <w:t>th</w:t>
+      </w:r>
+      <w:r>
+        <w:rPr>
+          <w:lang w:val="en-US"/>
+        </w:rPr>
+        <w:t xml:space="preserve"> percentile instead of 50</w:t>
+      </w:r>
+      <w:r>
+        <w:rPr>
+          <w:vertAlign w:val="superscript"/>
+          <w:lang w:val="en-US"/>
+        </w:rPr>
+        <w:t>th</w:t>
+      </w:r>
+      <w:r>
+        <w:rPr>
+          <w:lang w:val="en-US"/>
+        </w:rPr>
+        <w:t xml:space="preserve"> percentile if they want. By dragging the filters around, they can also </w:t>
+      </w:r>
+      <w:r>
         <w:rPr>
           <w:rFonts w:hint="eastAsia"/>
           <w:lang w:val="en-US"/>
         </w:rPr>
+        <w:t>see</w:t>
+      </w:r>
+      <w:r>
+        <w:rPr>
+          <w:lang w:val="en-US"/>
+        </w:rPr>
+        <w:t xml:space="preserve"> the variation of location and delay time.</w:t>
+      </w:r>
+    </w:p>
+    <w:p>
+      <w:pPr>
+        <w:rPr>
+          <w:lang w:val="en-US"/>
+        </w:rPr>
+      </w:pPr>
+    </w:p>
+    <w:p>
+      <w:pPr>
+        <w:rPr>
+          <w:lang w:val="en-US"/>
+        </w:rPr>
+      </w:pPr>
+      <w:r>
+        <w:rPr>
+          <w:rFonts w:hint="eastAsia"/>
+          <w:lang w:val="en-US"/>
+        </w:rPr>
+        <w:t xml:space="preserve">Two more dual axis line graph </w:t>
+      </w:r>
+      <w:r>
+        <w:rPr>
+          <w:lang w:val="en-US"/>
+        </w:rPr>
+        <w:t xml:space="preserve">of arrival and departure delay </w:t>
+      </w:r>
+      <w:r>
+        <w:rPr>
+          <w:rFonts w:hint="eastAsia"/>
+          <w:lang w:val="en-US"/>
+        </w:rPr>
+        <w:t>is plotted</w:t>
+      </w:r>
+      <w:r>
+        <w:rPr>
+          <w:lang w:val="en-US"/>
+        </w:rPr>
+        <w:t xml:space="preserve"> to help providing suggestions on day of month and hours suggestions for readers. Line graph is also chosen again for its ability to show variation across time so readers can easily find out the best timing for taking a flight. Month filters is provided as a tool to investigate best timing for different months, as we only investigated one of the three delay peaks throughout the year.</w:t>
+      </w:r>
+    </w:p>
+    <w:p>
+      <w:pPr>
+        <w:rPr>
+          <w:lang w:val="en-US"/>
+        </w:rPr>
+      </w:pPr>
+    </w:p>
+    <w:p>
+      <w:pPr>
+        <w:rPr>
+          <w:lang w:val="en-US"/>
+        </w:rPr>
+      </w:pPr>
+      <w:r>
+        <w:rPr>
+          <w:lang w:val="en-US"/>
+        </w:rPr>
+        <w:t xml:space="preserve">At last, horizontal bar charts of airline delay time was plotted, and sorted based on arrival delay. </w:t>
+      </w:r>
+      <w:r>
+        <w:rPr>
+          <w:lang w:val="en-US"/>
+        </w:rPr>
+        <w:t>H</w:t>
+      </w:r>
+      <w:r>
+        <w:rPr>
+          <w:lang w:val="en-US"/>
+        </w:rPr>
+        <w:t xml:space="preserve">orizontal bar charts </w:t>
+      </w:r>
+      <w:r>
+        <w:rPr>
+          <w:lang w:val="en-US"/>
+        </w:rPr>
+        <w:t>are</w:t>
+      </w:r>
+      <w:r>
+        <w:rPr>
+          <w:lang w:val="en-US"/>
+        </w:rPr>
+        <w:t xml:space="preserve"> </w:t>
+      </w:r>
+      <w:r>
+        <w:rPr>
+          <w:lang w:val="en-US"/>
+        </w:rPr>
+        <w:t>good in this use case as it</w:t>
+      </w:r>
+      <w:r>
+        <w:rPr>
+          <w:lang w:val="en-US"/>
+        </w:rPr>
+        <w:t xml:space="preserve"> allow easy comparison</w:t>
+      </w:r>
+      <w:r>
+        <w:rPr>
+          <w:lang w:val="en-US"/>
+        </w:rPr>
+        <w:t>s</w:t>
+      </w:r>
+      <w:r>
+        <w:rPr>
+          <w:lang w:val="en-US"/>
+        </w:rPr>
+        <w:t>. The graph is sorted to allow even easier</w:t>
+      </w:r>
+      <w:r>
+        <w:rPr>
+          <w:lang w:val="en-US"/>
+        </w:rPr>
+        <w:t xml:space="preserve"> in descending order to help spotting the best and worst airlines.</w:t>
+      </w:r>
+    </w:p>
+    <w:p>
+      <w:pPr>
+        <w:rPr>
+          <w:lang w:val="en-US"/>
+        </w:rPr>
+      </w:pPr>
+    </w:p>
+    <w:p>
+      <w:pPr>
+        <w:rPr>
+          <w:lang w:val="en-US"/>
+        </w:rPr>
       </w:pPr>
       <w:r>
         <w:rPr>
@@ -315,7 +560,6 @@
         <w:rPr>
           <w:lang w:val="en-US"/>
         </w:rPr>
-        <w:lastRenderedPageBreak/>
         <w:t>Feedback</w:t>
       </w:r>
     </w:p>
@@ -481,34 +725,131 @@
           <w:lang w:val="en-US"/>
         </w:rPr>
       </w:pPr>
+      <w:r>
+        <w:rPr>
+          <w:lang w:val="en-US"/>
+        </w:rPr>
+        <w:br w:type="page"/>
+      </w:r>
+    </w:p>
+    <w:p>
+      <w:pPr>
+        <w:pStyle w:val="ListParagraph"/>
+        <w:numPr>
+          <w:ilvl w:val="0"/>
+          <w:numId w:val="1"/>
+        </w:numPr>
+        <w:rPr>
+          <w:lang w:val="en-US"/>
+        </w:rPr>
+      </w:pPr>
+      <w:r>
+        <w:rPr>
+          <w:lang w:val="en-US"/>
+        </w:rPr>
+        <w:t>More interactive features</w:t>
+      </w:r>
+    </w:p>
+    <w:p>
+      <w:pPr>
+        <w:pStyle w:val="ListParagraph"/>
+        <w:rPr>
+          <w:lang w:val="en-US"/>
+        </w:rPr>
+      </w:pPr>
+      <w:r>
+        <w:rPr>
+          <w:lang w:val="en-US"/>
+        </w:rPr>
+        <w:t xml:space="preserve">It was also suggested by </w:t>
+      </w:r>
+      <w:proofErr w:type="spellStart"/>
+      <w:r>
+        <w:rPr>
+          <w:lang w:val="en-US"/>
+        </w:rPr>
+        <w:t>Udacity</w:t>
+      </w:r>
+      <w:proofErr w:type="spellEnd"/>
+      <w:r>
+        <w:rPr>
+          <w:lang w:val="en-US"/>
+        </w:rPr>
+        <w:t xml:space="preserve"> reviewer that more filters and interactivity would help readers do their own investigations more effectively.</w:t>
+      </w:r>
+      <w:r>
+        <w:rPr>
+          <w:lang w:val="en-US"/>
+        </w:rPr>
+        <w:t xml:space="preserve"> </w:t>
+      </w:r>
+      <w:r>
+        <w:rPr>
+          <w:lang w:val="en-US"/>
+        </w:rPr>
+        <w:t>So,</w:t>
+      </w:r>
+      <w:r>
+        <w:rPr>
+          <w:lang w:val="en-US"/>
+        </w:rPr>
+        <w:t xml:space="preserve"> some filters of destination and origin filter </w:t>
+      </w:r>
+      <w:r>
+        <w:rPr>
+          <w:lang w:val="en-US"/>
+        </w:rPr>
+        <w:t>was added on the three suggestions graphs, which aiming at making the three pages a best flight searcher tool for rea</w:t>
+      </w:r>
+      <w:bookmarkStart w:id="0" w:name="_GoBack"/>
+      <w:bookmarkEnd w:id="0"/>
+      <w:r>
+        <w:rPr>
+          <w:lang w:val="en-US"/>
+        </w:rPr>
+        <w:t>der instead of just a data analytic tool.</w:t>
+      </w:r>
+    </w:p>
+    <w:p>
+      <w:pPr>
+        <w:pStyle w:val="ListParagraph"/>
+        <w:rPr>
+          <w:lang w:val="en-US"/>
+        </w:rPr>
+      </w:pPr>
+    </w:p>
+    <w:p>
+      <w:pPr>
+        <w:rPr>
+          <w:lang w:val="en-US"/>
+        </w:rPr>
+      </w:pPr>
     </w:p>
     <w:p>
       <w:pPr>
         <w:pStyle w:val="Heading2"/>
         <w:rPr>
+          <w:lang w:val="en-US"/>
+        </w:rPr>
+      </w:pPr>
+      <w:r>
+        <w:rPr>
+          <w:lang w:val="en-US"/>
+        </w:rPr>
+        <w:t>Resources</w:t>
+      </w:r>
+    </w:p>
+    <w:p>
+      <w:pPr>
+        <w:rPr>
+          <w:lang w:val="en-US"/>
+        </w:rPr>
+      </w:pPr>
+      <w:r>
+        <w:rPr>
           <w:rFonts w:hint="eastAsia"/>
           <w:lang w:val="en-US"/>
         </w:rPr>
-      </w:pPr>
-      <w:r>
-        <w:rPr>
-          <w:lang w:val="en-US"/>
-        </w:rPr>
-        <w:t>Resources</w:t>
-      </w:r>
-    </w:p>
-    <w:p>
-      <w:pPr>
-        <w:rPr>
-          <w:rFonts w:hint="eastAsia"/>
-          <w:lang w:val="en-US"/>
-        </w:rPr>
-      </w:pPr>
-      <w:r>
-        <w:rPr>
-          <w:rFonts w:hint="eastAsia"/>
-          <w:lang w:val="en-US"/>
-        </w:rPr>
         <w:t>Airlines</w:t>
       </w:r>
       <w:r>
@@ -521,7 +862,6 @@
     <w:p>
       <w:pPr>
         <w:rPr>
-          <w:rFonts w:hint="eastAsia"/>
           <w:lang w:val="en-US"/>
         </w:rPr>
       </w:pPr>
@@ -538,7 +878,6 @@
     <w:p>
       <w:pPr>
         <w:rPr>
-          <w:rFonts w:hint="eastAsia"/>
           <w:lang w:val="en-US"/>
         </w:rPr>
       </w:pPr>

</xml_diff>